<commit_message>
Added IRB # to the header as requested by reviewer.
</commit_message>
<xml_diff>
--- a/_ctsi/ctsi_consent.docx
+++ b/_ctsi/ctsi_consent.docx
@@ -1,6 +1,6 @@
 
 <file path=word/document.xml><?xml version="1.0" encoding="utf-8"?>
-<w:document xmlns:wpc="http://schemas.microsoft.com/office/word/2010/wordprocessingCanvas" xmlns:cx="http://schemas.microsoft.com/office/drawing/2014/chartex" xmlns:cx1="http://schemas.microsoft.com/office/drawing/2015/9/8/chartex" xmlns:mc="http://schemas.openxmlformats.org/markup-compatibility/2006" xmlns:o="urn:schemas-microsoft-com:office:office" xmlns:r="http://schemas.openxmlformats.org/officeDocument/2006/relationships" xmlns:m="http://schemas.openxmlformats.org/officeDocument/2006/math" xmlns:v="urn:schemas-microsoft-com:vml" xmlns:wp14="http://schemas.microsoft.com/office/word/2010/wordprocessingDrawing" xmlns:wp="http://schemas.openxmlformats.org/drawingml/2006/wordprocessingDrawing" xmlns:w10="urn:schemas-microsoft-com:office:word" xmlns:w="http://schemas.openxmlformats.org/wordprocessingml/2006/main" xmlns:w14="http://schemas.microsoft.com/office/word/2010/wordml" xmlns:w15="http://schemas.microsoft.com/office/word/2012/wordml" xmlns:w16se="http://schemas.microsoft.com/office/word/2015/wordml/symex" xmlns:wpg="http://schemas.microsoft.com/office/word/2010/wordprocessingGroup" xmlns:wpi="http://schemas.microsoft.com/office/word/2010/wordprocessingInk" xmlns:wne="http://schemas.microsoft.com/office/word/2006/wordml" xmlns:wps="http://schemas.microsoft.com/office/word/2010/wordprocessingShape" mc:Ignorable="w14 w15 w16se wp14">
+<w:document xmlns:wpc="http://schemas.microsoft.com/office/word/2010/wordprocessingCanvas" xmlns:mc="http://schemas.openxmlformats.org/markup-compatibility/2006" xmlns:o="urn:schemas-microsoft-com:office:office" xmlns:r="http://schemas.openxmlformats.org/officeDocument/2006/relationships" xmlns:m="http://schemas.openxmlformats.org/officeDocument/2006/math" xmlns:v="urn:schemas-microsoft-com:vml" xmlns:wp14="http://schemas.microsoft.com/office/word/2010/wordprocessingDrawing" xmlns:wp="http://schemas.openxmlformats.org/drawingml/2006/wordprocessingDrawing" xmlns:w10="urn:schemas-microsoft-com:office:word" xmlns:w="http://schemas.openxmlformats.org/wordprocessingml/2006/main" xmlns:w14="http://schemas.microsoft.com/office/word/2010/wordml" xmlns:w15="http://schemas.microsoft.com/office/word/2012/wordml" xmlns:wpg="http://schemas.microsoft.com/office/word/2010/wordprocessingGroup" xmlns:wpi="http://schemas.microsoft.com/office/word/2010/wordprocessingInk" xmlns:wne="http://schemas.microsoft.com/office/word/2006/wordml" xmlns:wps="http://schemas.microsoft.com/office/word/2010/wordprocessingShape" mc:Ignorable="w14 w15 wp14">
   <w:body>
     <w:tbl>
       <w:tblPr>
@@ -78,6 +78,20 @@
               <w:ind w:firstLine="0"/>
             </w:pPr>
             <w:r>
+              <w:t>IRB #</w:t>
+            </w:r>
+            <w:bookmarkStart w:id="0" w:name="_GoBack"/>
+            <w:bookmarkEnd w:id="0"/>
+            <w:r>
+              <w:t>: 201901813</w:t>
+            </w:r>
+          </w:p>
+          <w:p>
+            <w:pPr>
+              <w:spacing w:line="276" w:lineRule="auto"/>
+              <w:ind w:firstLine="0"/>
+            </w:pPr>
+            <w:r>
               <w:t xml:space="preserve">Contact Phone Number: (352) </w:t>
             </w:r>
             <w:r>
@@ -315,8 +329,6 @@
         </w:rPr>
         <w:t>ience classrooms</w:t>
       </w:r>
-      <w:bookmarkStart w:id="0" w:name="_GoBack"/>
-      <w:bookmarkEnd w:id="0"/>
       <w:r>
         <w:rPr>
           <w:rFonts w:asciiTheme="majorHAnsi" w:hAnsiTheme="majorHAnsi" w:cstheme="majorHAnsi"/>
@@ -1114,7 +1126,7 @@
 </file>
 
 <file path=word/endnotes.xml><?xml version="1.0" encoding="utf-8"?>
-<w:endnotes xmlns:wpc="http://schemas.microsoft.com/office/word/2010/wordprocessingCanvas" xmlns:cx="http://schemas.microsoft.com/office/drawing/2014/chartex" xmlns:cx1="http://schemas.microsoft.com/office/drawing/2015/9/8/chartex" xmlns:mc="http://schemas.openxmlformats.org/markup-compatibility/2006" xmlns:o="urn:schemas-microsoft-com:office:office" xmlns:r="http://schemas.openxmlformats.org/officeDocument/2006/relationships" xmlns:m="http://schemas.openxmlformats.org/officeDocument/2006/math" xmlns:v="urn:schemas-microsoft-com:vml" xmlns:wp14="http://schemas.microsoft.com/office/word/2010/wordprocessingDrawing" xmlns:wp="http://schemas.openxmlformats.org/drawingml/2006/wordprocessingDrawing" xmlns:w10="urn:schemas-microsoft-com:office:word" xmlns:w="http://schemas.openxmlformats.org/wordprocessingml/2006/main" xmlns:w14="http://schemas.microsoft.com/office/word/2010/wordml" xmlns:w15="http://schemas.microsoft.com/office/word/2012/wordml" xmlns:w16se="http://schemas.microsoft.com/office/word/2015/wordml/symex" xmlns:wpg="http://schemas.microsoft.com/office/word/2010/wordprocessingGroup" xmlns:wpi="http://schemas.microsoft.com/office/word/2010/wordprocessingInk" xmlns:wne="http://schemas.microsoft.com/office/word/2006/wordml" xmlns:wps="http://schemas.microsoft.com/office/word/2010/wordprocessingShape" mc:Ignorable="w14 w15 w16se wp14">
+<w:endnotes xmlns:wpc="http://schemas.microsoft.com/office/word/2010/wordprocessingCanvas" xmlns:mc="http://schemas.openxmlformats.org/markup-compatibility/2006" xmlns:o="urn:schemas-microsoft-com:office:office" xmlns:r="http://schemas.openxmlformats.org/officeDocument/2006/relationships" xmlns:m="http://schemas.openxmlformats.org/officeDocument/2006/math" xmlns:v="urn:schemas-microsoft-com:vml" xmlns:wp14="http://schemas.microsoft.com/office/word/2010/wordprocessingDrawing" xmlns:wp="http://schemas.openxmlformats.org/drawingml/2006/wordprocessingDrawing" xmlns:w10="urn:schemas-microsoft-com:office:word" xmlns:w="http://schemas.openxmlformats.org/wordprocessingml/2006/main" xmlns:w14="http://schemas.microsoft.com/office/word/2010/wordml" xmlns:w15="http://schemas.microsoft.com/office/word/2012/wordml" xmlns:wpg="http://schemas.microsoft.com/office/word/2010/wordprocessingGroup" xmlns:wpi="http://schemas.microsoft.com/office/word/2010/wordprocessingInk" xmlns:wne="http://schemas.microsoft.com/office/word/2006/wordml" xmlns:wps="http://schemas.microsoft.com/office/word/2010/wordprocessingShape" mc:Ignorable="w14 w15 wp14">
   <w:endnote w:type="separator" w:id="-1">
     <w:p>
       <w:r>
@@ -1133,7 +1145,7 @@
 </file>
 
 <file path=word/footer1.xml><?xml version="1.0" encoding="utf-8"?>
-<w:ftr xmlns:wpc="http://schemas.microsoft.com/office/word/2010/wordprocessingCanvas" xmlns:cx="http://schemas.microsoft.com/office/drawing/2014/chartex" xmlns:cx1="http://schemas.microsoft.com/office/drawing/2015/9/8/chartex" xmlns:mc="http://schemas.openxmlformats.org/markup-compatibility/2006" xmlns:o="urn:schemas-microsoft-com:office:office" xmlns:r="http://schemas.openxmlformats.org/officeDocument/2006/relationships" xmlns:m="http://schemas.openxmlformats.org/officeDocument/2006/math" xmlns:v="urn:schemas-microsoft-com:vml" xmlns:wp14="http://schemas.microsoft.com/office/word/2010/wordprocessingDrawing" xmlns:wp="http://schemas.openxmlformats.org/drawingml/2006/wordprocessingDrawing" xmlns:w10="urn:schemas-microsoft-com:office:word" xmlns:w="http://schemas.openxmlformats.org/wordprocessingml/2006/main" xmlns:w14="http://schemas.microsoft.com/office/word/2010/wordml" xmlns:w15="http://schemas.microsoft.com/office/word/2012/wordml" xmlns:w16se="http://schemas.microsoft.com/office/word/2015/wordml/symex" xmlns:wpg="http://schemas.microsoft.com/office/word/2010/wordprocessingGroup" xmlns:wpi="http://schemas.microsoft.com/office/word/2010/wordprocessingInk" xmlns:wne="http://schemas.microsoft.com/office/word/2006/wordml" xmlns:wps="http://schemas.microsoft.com/office/word/2010/wordprocessingShape" mc:Ignorable="w14 w15 w16se wp14">
+<w:ftr xmlns:wpc="http://schemas.microsoft.com/office/word/2010/wordprocessingCanvas" xmlns:mc="http://schemas.openxmlformats.org/markup-compatibility/2006" xmlns:o="urn:schemas-microsoft-com:office:office" xmlns:r="http://schemas.openxmlformats.org/officeDocument/2006/relationships" xmlns:m="http://schemas.openxmlformats.org/officeDocument/2006/math" xmlns:v="urn:schemas-microsoft-com:vml" xmlns:wp14="http://schemas.microsoft.com/office/word/2010/wordprocessingDrawing" xmlns:wp="http://schemas.openxmlformats.org/drawingml/2006/wordprocessingDrawing" xmlns:w10="urn:schemas-microsoft-com:office:word" xmlns:w="http://schemas.openxmlformats.org/wordprocessingml/2006/main" xmlns:w14="http://schemas.microsoft.com/office/word/2010/wordml" xmlns:w15="http://schemas.microsoft.com/office/word/2012/wordml" xmlns:wpg="http://schemas.microsoft.com/office/word/2010/wordprocessingGroup" xmlns:wpi="http://schemas.microsoft.com/office/word/2010/wordprocessingInk" xmlns:wne="http://schemas.microsoft.com/office/word/2006/wordml" xmlns:wps="http://schemas.microsoft.com/office/word/2010/wordprocessingShape" mc:Ignorable="w14 w15 wp14">
   <w:p>
     <w:pPr>
       <w:pStyle w:val="Footer"/>
@@ -1181,7 +1193,7 @@
 </file>
 
 <file path=word/footnotes.xml><?xml version="1.0" encoding="utf-8"?>
-<w:footnotes xmlns:wpc="http://schemas.microsoft.com/office/word/2010/wordprocessingCanvas" xmlns:cx="http://schemas.microsoft.com/office/drawing/2014/chartex" xmlns:cx1="http://schemas.microsoft.com/office/drawing/2015/9/8/chartex" xmlns:mc="http://schemas.openxmlformats.org/markup-compatibility/2006" xmlns:o="urn:schemas-microsoft-com:office:office" xmlns:r="http://schemas.openxmlformats.org/officeDocument/2006/relationships" xmlns:m="http://schemas.openxmlformats.org/officeDocument/2006/math" xmlns:v="urn:schemas-microsoft-com:vml" xmlns:wp14="http://schemas.microsoft.com/office/word/2010/wordprocessingDrawing" xmlns:wp="http://schemas.openxmlformats.org/drawingml/2006/wordprocessingDrawing" xmlns:w10="urn:schemas-microsoft-com:office:word" xmlns:w="http://schemas.openxmlformats.org/wordprocessingml/2006/main" xmlns:w14="http://schemas.microsoft.com/office/word/2010/wordml" xmlns:w15="http://schemas.microsoft.com/office/word/2012/wordml" xmlns:w16se="http://schemas.microsoft.com/office/word/2015/wordml/symex" xmlns:wpg="http://schemas.microsoft.com/office/word/2010/wordprocessingGroup" xmlns:wpi="http://schemas.microsoft.com/office/word/2010/wordprocessingInk" xmlns:wne="http://schemas.microsoft.com/office/word/2006/wordml" xmlns:wps="http://schemas.microsoft.com/office/word/2010/wordprocessingShape" mc:Ignorable="w14 w15 w16se wp14">
+<w:footnotes xmlns:wpc="http://schemas.microsoft.com/office/word/2010/wordprocessingCanvas" xmlns:mc="http://schemas.openxmlformats.org/markup-compatibility/2006" xmlns:o="urn:schemas-microsoft-com:office:office" xmlns:r="http://schemas.openxmlformats.org/officeDocument/2006/relationships" xmlns:m="http://schemas.openxmlformats.org/officeDocument/2006/math" xmlns:v="urn:schemas-microsoft-com:vml" xmlns:wp14="http://schemas.microsoft.com/office/word/2010/wordprocessingDrawing" xmlns:wp="http://schemas.openxmlformats.org/drawingml/2006/wordprocessingDrawing" xmlns:w10="urn:schemas-microsoft-com:office:word" xmlns:w="http://schemas.openxmlformats.org/wordprocessingml/2006/main" xmlns:w14="http://schemas.microsoft.com/office/word/2010/wordml" xmlns:w15="http://schemas.microsoft.com/office/word/2012/wordml" xmlns:wpg="http://schemas.microsoft.com/office/word/2010/wordprocessingGroup" xmlns:wpi="http://schemas.microsoft.com/office/word/2010/wordprocessingInk" xmlns:wne="http://schemas.microsoft.com/office/word/2006/wordml" xmlns:wps="http://schemas.microsoft.com/office/word/2010/wordprocessingShape" mc:Ignorable="w14 w15 wp14">
   <w:footnote w:type="separator" w:id="-1">
     <w:p>
       <w:r>
@@ -1200,7 +1212,7 @@
 </file>
 
 <file path=word/header1.xml><?xml version="1.0" encoding="utf-8"?>
-<w:hdr xmlns:wpc="http://schemas.microsoft.com/office/word/2010/wordprocessingCanvas" xmlns:cx="http://schemas.microsoft.com/office/drawing/2014/chartex" xmlns:cx1="http://schemas.microsoft.com/office/drawing/2015/9/8/chartex" xmlns:mc="http://schemas.openxmlformats.org/markup-compatibility/2006" xmlns:o="urn:schemas-microsoft-com:office:office" xmlns:r="http://schemas.openxmlformats.org/officeDocument/2006/relationships" xmlns:m="http://schemas.openxmlformats.org/officeDocument/2006/math" xmlns:v="urn:schemas-microsoft-com:vml" xmlns:wp14="http://schemas.microsoft.com/office/word/2010/wordprocessingDrawing" xmlns:wp="http://schemas.openxmlformats.org/drawingml/2006/wordprocessingDrawing" xmlns:w10="urn:schemas-microsoft-com:office:word" xmlns:w="http://schemas.openxmlformats.org/wordprocessingml/2006/main" xmlns:w14="http://schemas.microsoft.com/office/word/2010/wordml" xmlns:w15="http://schemas.microsoft.com/office/word/2012/wordml" xmlns:w16se="http://schemas.microsoft.com/office/word/2015/wordml/symex" xmlns:wpg="http://schemas.microsoft.com/office/word/2010/wordprocessingGroup" xmlns:wpi="http://schemas.microsoft.com/office/word/2010/wordprocessingInk" xmlns:wne="http://schemas.microsoft.com/office/word/2006/wordml" xmlns:wps="http://schemas.microsoft.com/office/word/2010/wordprocessingShape" mc:Ignorable="w14 w15 w16se wp14">
+<w:hdr xmlns:wpc="http://schemas.microsoft.com/office/word/2010/wordprocessingCanvas" xmlns:mc="http://schemas.openxmlformats.org/markup-compatibility/2006" xmlns:o="urn:schemas-microsoft-com:office:office" xmlns:r="http://schemas.openxmlformats.org/officeDocument/2006/relationships" xmlns:m="http://schemas.openxmlformats.org/officeDocument/2006/math" xmlns:v="urn:schemas-microsoft-com:vml" xmlns:wp14="http://schemas.microsoft.com/office/word/2010/wordprocessingDrawing" xmlns:wp="http://schemas.openxmlformats.org/drawingml/2006/wordprocessingDrawing" xmlns:w10="urn:schemas-microsoft-com:office:word" xmlns:w="http://schemas.openxmlformats.org/wordprocessingml/2006/main" xmlns:w14="http://schemas.microsoft.com/office/word/2010/wordml" xmlns:w15="http://schemas.microsoft.com/office/word/2012/wordml" xmlns:wpg="http://schemas.microsoft.com/office/word/2010/wordprocessingGroup" xmlns:wpi="http://schemas.microsoft.com/office/word/2010/wordprocessingInk" xmlns:wne="http://schemas.microsoft.com/office/word/2006/wordml" xmlns:wps="http://schemas.microsoft.com/office/word/2010/wordprocessingShape" mc:Ignorable="w14 w15 wp14">
   <w:p>
     <w:pPr>
       <w:pStyle w:val="Header"/>
@@ -1238,7 +1250,7 @@
 </file>
 
 <file path=word/header2.xml><?xml version="1.0" encoding="utf-8"?>
-<w:hdr xmlns:wpc="http://schemas.microsoft.com/office/word/2010/wordprocessingCanvas" xmlns:cx="http://schemas.microsoft.com/office/drawing/2014/chartex" xmlns:cx1="http://schemas.microsoft.com/office/drawing/2015/9/8/chartex" xmlns:mc="http://schemas.openxmlformats.org/markup-compatibility/2006" xmlns:o="urn:schemas-microsoft-com:office:office" xmlns:r="http://schemas.openxmlformats.org/officeDocument/2006/relationships" xmlns:m="http://schemas.openxmlformats.org/officeDocument/2006/math" xmlns:v="urn:schemas-microsoft-com:vml" xmlns:wp14="http://schemas.microsoft.com/office/word/2010/wordprocessingDrawing" xmlns:wp="http://schemas.openxmlformats.org/drawingml/2006/wordprocessingDrawing" xmlns:w10="urn:schemas-microsoft-com:office:word" xmlns:w="http://schemas.openxmlformats.org/wordprocessingml/2006/main" xmlns:w14="http://schemas.microsoft.com/office/word/2010/wordml" xmlns:w15="http://schemas.microsoft.com/office/word/2012/wordml" xmlns:w16se="http://schemas.microsoft.com/office/word/2015/wordml/symex" xmlns:wpg="http://schemas.microsoft.com/office/word/2010/wordprocessingGroup" xmlns:wpi="http://schemas.microsoft.com/office/word/2010/wordprocessingInk" xmlns:wne="http://schemas.microsoft.com/office/word/2006/wordml" xmlns:wps="http://schemas.microsoft.com/office/word/2010/wordprocessingShape" mc:Ignorable="w14 w15 w16se wp14">
+<w:hdr xmlns:wpc="http://schemas.microsoft.com/office/word/2010/wordprocessingCanvas" xmlns:mc="http://schemas.openxmlformats.org/markup-compatibility/2006" xmlns:o="urn:schemas-microsoft-com:office:office" xmlns:r="http://schemas.openxmlformats.org/officeDocument/2006/relationships" xmlns:m="http://schemas.openxmlformats.org/officeDocument/2006/math" xmlns:v="urn:schemas-microsoft-com:vml" xmlns:wp14="http://schemas.microsoft.com/office/word/2010/wordprocessingDrawing" xmlns:wp="http://schemas.openxmlformats.org/drawingml/2006/wordprocessingDrawing" xmlns:w10="urn:schemas-microsoft-com:office:word" xmlns:w="http://schemas.openxmlformats.org/wordprocessingml/2006/main" xmlns:w14="http://schemas.microsoft.com/office/word/2010/wordml" xmlns:w15="http://schemas.microsoft.com/office/word/2012/wordml" xmlns:wpg="http://schemas.microsoft.com/office/word/2010/wordprocessingGroup" xmlns:wpi="http://schemas.microsoft.com/office/word/2010/wordprocessingInk" xmlns:wne="http://schemas.microsoft.com/office/word/2006/wordml" xmlns:wps="http://schemas.microsoft.com/office/word/2010/wordprocessingShape" mc:Ignorable="w14 w15 wp14">
   <w:p>
     <w:pPr>
       <w:pStyle w:val="Header"/>
@@ -1315,7 +1327,7 @@
 </file>
 
 <file path=word/numbering.xml><?xml version="1.0" encoding="utf-8"?>
-<w:numbering xmlns:wpc="http://schemas.microsoft.com/office/word/2010/wordprocessingCanvas" xmlns:cx="http://schemas.microsoft.com/office/drawing/2014/chartex" xmlns:cx1="http://schemas.microsoft.com/office/drawing/2015/9/8/chartex" xmlns:mc="http://schemas.openxmlformats.org/markup-compatibility/2006" xmlns:o="urn:schemas-microsoft-com:office:office" xmlns:r="http://schemas.openxmlformats.org/officeDocument/2006/relationships" xmlns:m="http://schemas.openxmlformats.org/officeDocument/2006/math" xmlns:v="urn:schemas-microsoft-com:vml" xmlns:wp14="http://schemas.microsoft.com/office/word/2010/wordprocessingDrawing" xmlns:wp="http://schemas.openxmlformats.org/drawingml/2006/wordprocessingDrawing" xmlns:w10="urn:schemas-microsoft-com:office:word" xmlns:w="http://schemas.openxmlformats.org/wordprocessingml/2006/main" xmlns:w14="http://schemas.microsoft.com/office/word/2010/wordml" xmlns:w15="http://schemas.microsoft.com/office/word/2012/wordml" xmlns:w16se="http://schemas.microsoft.com/office/word/2015/wordml/symex" xmlns:wpg="http://schemas.microsoft.com/office/word/2010/wordprocessingGroup" xmlns:wpi="http://schemas.microsoft.com/office/word/2010/wordprocessingInk" xmlns:wne="http://schemas.microsoft.com/office/word/2006/wordml" xmlns:wps="http://schemas.microsoft.com/office/word/2010/wordprocessingShape" mc:Ignorable="w14 w15 w16se wp14">
+<w:numbering xmlns:wpc="http://schemas.microsoft.com/office/word/2010/wordprocessingCanvas" xmlns:mc="http://schemas.openxmlformats.org/markup-compatibility/2006" xmlns:o="urn:schemas-microsoft-com:office:office" xmlns:r="http://schemas.openxmlformats.org/officeDocument/2006/relationships" xmlns:m="http://schemas.openxmlformats.org/officeDocument/2006/math" xmlns:v="urn:schemas-microsoft-com:vml" xmlns:wp14="http://schemas.microsoft.com/office/word/2010/wordprocessingDrawing" xmlns:wp="http://schemas.openxmlformats.org/drawingml/2006/wordprocessingDrawing" xmlns:w10="urn:schemas-microsoft-com:office:word" xmlns:w="http://schemas.openxmlformats.org/wordprocessingml/2006/main" xmlns:w14="http://schemas.microsoft.com/office/word/2010/wordml" xmlns:w15="http://schemas.microsoft.com/office/word/2012/wordml" xmlns:wpg="http://schemas.microsoft.com/office/word/2010/wordprocessingGroup" xmlns:wpi="http://schemas.microsoft.com/office/word/2010/wordprocessingInk" xmlns:wne="http://schemas.microsoft.com/office/word/2006/wordml" xmlns:wps="http://schemas.microsoft.com/office/word/2010/wordprocessingShape" mc:Ignorable="w14 w15 wp14">
   <w:abstractNum w:abstractNumId="0" w15:restartNumberingAfterBreak="0">
     <w:nsid w:val="6F12430F"/>
     <w:multiLevelType w:val="hybridMultilevel"/>
@@ -1436,7 +1448,7 @@
 </file>
 
 <file path=word/styles.xml><?xml version="1.0" encoding="utf-8"?>
-<w:styles xmlns:mc="http://schemas.openxmlformats.org/markup-compatibility/2006" xmlns:r="http://schemas.openxmlformats.org/officeDocument/2006/relationships" xmlns:w="http://schemas.openxmlformats.org/wordprocessingml/2006/main" xmlns:w14="http://schemas.microsoft.com/office/word/2010/wordml" xmlns:w15="http://schemas.microsoft.com/office/word/2012/wordml" xmlns:w16se="http://schemas.microsoft.com/office/word/2015/wordml/symex" mc:Ignorable="w14 w15 w16se">
+<w:styles xmlns:mc="http://schemas.openxmlformats.org/markup-compatibility/2006" xmlns:r="http://schemas.openxmlformats.org/officeDocument/2006/relationships" xmlns:w="http://schemas.openxmlformats.org/wordprocessingml/2006/main" xmlns:w14="http://schemas.microsoft.com/office/word/2010/wordml" xmlns:w15="http://schemas.microsoft.com/office/word/2012/wordml" mc:Ignorable="w14 w15">
   <w:docDefaults>
     <w:rPrDefault>
       <w:rPr>

</xml_diff>